<commit_message>
Updates to management plan
</commit_message>
<xml_diff>
--- a/regbert/Management Plan.docx
+++ b/regbert/Management Plan.docx
@@ -60,7 +60,19 @@
         <w:rPr>
           <w:rFonts w:ascii="Times New Roman" w:hAnsi="Times New Roman" w:cs="Times New Roman"/>
         </w:rPr>
-        <w:t xml:space="preserve"> will last approximately 30 weeks </w:t>
+        <w:t xml:space="preserve"> will last approximately </w:t>
+      </w:r>
+      <w:r>
+        <w:rPr>
+          <w:rFonts w:ascii="Times New Roman" w:hAnsi="Times New Roman" w:cs="Times New Roman"/>
+        </w:rPr>
+        <w:t>thirty</w:t>
+      </w:r>
+      <w:r>
+        <w:rPr>
+          <w:rFonts w:ascii="Times New Roman" w:hAnsi="Times New Roman" w:cs="Times New Roman"/>
+        </w:rPr>
+        <w:t xml:space="preserve"> weeks </w:t>
       </w:r>
       <w:r>
         <w:rPr>
@@ -72,7 +84,19 @@
         <w:rPr>
           <w:rFonts w:ascii="Times New Roman" w:hAnsi="Times New Roman" w:cs="Times New Roman"/>
         </w:rPr>
-        <w:t xml:space="preserve">split into 5 stages.  The proposed budget </w:t>
+        <w:t xml:space="preserve">split into </w:t>
+      </w:r>
+      <w:r>
+        <w:rPr>
+          <w:rFonts w:ascii="Times New Roman" w:hAnsi="Times New Roman" w:cs="Times New Roman"/>
+        </w:rPr>
+        <w:t>five</w:t>
+      </w:r>
+      <w:r>
+        <w:rPr>
+          <w:rFonts w:ascii="Times New Roman" w:hAnsi="Times New Roman" w:cs="Times New Roman"/>
+        </w:rPr>
+        <w:t xml:space="preserve"> stages.  The proposed budget </w:t>
       </w:r>
       <w:r>
         <w:rPr>
@@ -253,19 +277,25 @@
         <w:rPr>
           <w:rFonts w:ascii="Times New Roman" w:hAnsi="Times New Roman" w:cs="Times New Roman"/>
         </w:rPr>
-        <w:t>,</w:t>
-      </w:r>
-      <w:r>
-        <w:rPr>
-          <w:rFonts w:ascii="Times New Roman" w:hAnsi="Times New Roman" w:cs="Times New Roman"/>
-        </w:rPr>
         <w:t xml:space="preserve"> or 7 months</w:t>
       </w:r>
       <w:r>
         <w:rPr>
           <w:rFonts w:ascii="Times New Roman" w:hAnsi="Times New Roman" w:cs="Times New Roman"/>
         </w:rPr>
-        <w:t>.  See Figure __ for a visual representation of the general outline for the schedule.</w:t>
+        <w:t xml:space="preserve">.  See Figure </w:t>
+      </w:r>
+      <w:r>
+        <w:rPr>
+          <w:rFonts w:ascii="Times New Roman" w:hAnsi="Times New Roman" w:cs="Times New Roman"/>
+        </w:rPr>
+        <w:t>1</w:t>
+      </w:r>
+      <w:r>
+        <w:rPr>
+          <w:rFonts w:ascii="Times New Roman" w:hAnsi="Times New Roman" w:cs="Times New Roman"/>
+        </w:rPr>
+        <w:t xml:space="preserve"> for a visual representation of the general outline for the schedule.</w:t>
       </w:r>
       <w:r>
         <w:rPr>
@@ -294,7 +324,21 @@
           <w:rFonts w:ascii="Times New Roman" w:hAnsi="Times New Roman" w:cs="Times New Roman"/>
           <w:b/>
         </w:rPr>
-        <w:t>Stage 1: Requirement Gathering.</w:t>
+        <w:t xml:space="preserve">Stage 1: Requirement </w:t>
+      </w:r>
+      <w:r>
+        <w:rPr>
+          <w:rFonts w:ascii="Times New Roman" w:hAnsi="Times New Roman" w:cs="Times New Roman"/>
+          <w:b/>
+        </w:rPr>
+        <w:t>g</w:t>
+      </w:r>
+      <w:r>
+        <w:rPr>
+          <w:rFonts w:ascii="Times New Roman" w:hAnsi="Times New Roman" w:cs="Times New Roman"/>
+          <w:b/>
+        </w:rPr>
+        <w:t>athering.</w:t>
       </w:r>
       <w:r>
         <w:rPr>
@@ -306,7 +350,19 @@
         <w:rPr>
           <w:rFonts w:ascii="Times New Roman" w:hAnsi="Times New Roman" w:cs="Times New Roman"/>
         </w:rPr>
-        <w:t xml:space="preserve">The initial stage of the project will last three weeks and will consist of </w:t>
+        <w:t xml:space="preserve">The initial stage of the project will last </w:t>
+      </w:r>
+      <w:r>
+        <w:rPr>
+          <w:rFonts w:ascii="Times New Roman" w:hAnsi="Times New Roman" w:cs="Times New Roman"/>
+        </w:rPr>
+        <w:t>3</w:t>
+      </w:r>
+      <w:r>
+        <w:rPr>
+          <w:rFonts w:ascii="Times New Roman" w:hAnsi="Times New Roman" w:cs="Times New Roman"/>
+        </w:rPr>
+        <w:t xml:space="preserve"> weeks and will consist of </w:t>
       </w:r>
       <w:r>
         <w:rPr>
@@ -392,27 +448,67 @@
           <w:rFonts w:ascii="Times New Roman" w:hAnsi="Times New Roman" w:cs="Times New Roman"/>
           <w:b/>
         </w:rPr>
-        <w:t>High Leve</w:t>
+        <w:t xml:space="preserve">High </w:t>
       </w:r>
       <w:r>
         <w:rPr>
           <w:rFonts w:ascii="Times New Roman" w:hAnsi="Times New Roman" w:cs="Times New Roman"/>
           <w:b/>
         </w:rPr>
-        <w:t>l Design.</w:t>
+        <w:t>l</w:t>
       </w:r>
       <w:r>
         <w:rPr>
           <w:rFonts w:ascii="Times New Roman" w:hAnsi="Times New Roman" w:cs="Times New Roman"/>
           <w:b/>
         </w:rPr>
+        <w:t>eve</w:t>
+      </w:r>
+      <w:r>
+        <w:rPr>
+          <w:rFonts w:ascii="Times New Roman" w:hAnsi="Times New Roman" w:cs="Times New Roman"/>
+          <w:b/>
+        </w:rPr>
+        <w:t xml:space="preserve">l </w:t>
+      </w:r>
+      <w:r>
+        <w:rPr>
+          <w:rFonts w:ascii="Times New Roman" w:hAnsi="Times New Roman" w:cs="Times New Roman"/>
+          <w:b/>
+        </w:rPr>
+        <w:t>d</w:t>
+      </w:r>
+      <w:r>
+        <w:rPr>
+          <w:rFonts w:ascii="Times New Roman" w:hAnsi="Times New Roman" w:cs="Times New Roman"/>
+          <w:b/>
+        </w:rPr>
+        <w:t>esign.</w:t>
+      </w:r>
+      <w:r>
+        <w:rPr>
+          <w:rFonts w:ascii="Times New Roman" w:hAnsi="Times New Roman" w:cs="Times New Roman"/>
+          <w:b/>
+        </w:rPr>
         <w:t xml:space="preserve">  </w:t>
       </w:r>
       <w:r>
         <w:rPr>
           <w:rFonts w:ascii="Times New Roman" w:hAnsi="Times New Roman" w:cs="Times New Roman"/>
         </w:rPr>
-        <w:t>The high-level design stage will last two weeks.  This stage will provide a</w:t>
+        <w:t xml:space="preserve">The high-level design stage will last </w:t>
+      </w:r>
+      <w:r>
+        <w:rPr>
+          <w:rFonts w:ascii="Times New Roman" w:hAnsi="Times New Roman" w:cs="Times New Roman"/>
+        </w:rPr>
+        <w:t>2</w:t>
+      </w:r>
+      <w:r>
+        <w:rPr>
+          <w:rFonts w:ascii="Times New Roman" w:hAnsi="Times New Roman" w:cs="Times New Roman"/>
+        </w:rPr>
+        <w:t xml:space="preserve"> weeks.  This stage will provide a</w:t>
       </w:r>
       <w:r>
         <w:rPr>
@@ -447,20 +543,60 @@
           <w:rFonts w:ascii="Times New Roman" w:hAnsi="Times New Roman" w:cs="Times New Roman"/>
           <w:b/>
         </w:rPr>
-        <w:t>Stage 2.2: Low Level Design.</w:t>
+        <w:t xml:space="preserve">Stage 2.2: Low </w:t>
       </w:r>
       <w:r>
         <w:rPr>
           <w:rFonts w:ascii="Times New Roman" w:hAnsi="Times New Roman" w:cs="Times New Roman"/>
           <w:b/>
         </w:rPr>
+        <w:t>l</w:t>
+      </w:r>
+      <w:r>
+        <w:rPr>
+          <w:rFonts w:ascii="Times New Roman" w:hAnsi="Times New Roman" w:cs="Times New Roman"/>
+          <w:b/>
+        </w:rPr>
+        <w:t xml:space="preserve">evel </w:t>
+      </w:r>
+      <w:r>
+        <w:rPr>
+          <w:rFonts w:ascii="Times New Roman" w:hAnsi="Times New Roman" w:cs="Times New Roman"/>
+          <w:b/>
+        </w:rPr>
+        <w:t>d</w:t>
+      </w:r>
+      <w:r>
+        <w:rPr>
+          <w:rFonts w:ascii="Times New Roman" w:hAnsi="Times New Roman" w:cs="Times New Roman"/>
+          <w:b/>
+        </w:rPr>
+        <w:t>esign.</w:t>
+      </w:r>
+      <w:r>
+        <w:rPr>
+          <w:rFonts w:ascii="Times New Roman" w:hAnsi="Times New Roman" w:cs="Times New Roman"/>
+          <w:b/>
+        </w:rPr>
         <w:t xml:space="preserve">  </w:t>
       </w:r>
       <w:r>
         <w:rPr>
           <w:rFonts w:ascii="Times New Roman" w:hAnsi="Times New Roman" w:cs="Times New Roman"/>
         </w:rPr>
-        <w:t xml:space="preserve">The low-level design of the project, lasting two weeks, will be more separate.  </w:t>
+        <w:t xml:space="preserve">The low-level design of the project, lasting </w:t>
+      </w:r>
+      <w:r>
+        <w:rPr>
+          <w:rFonts w:ascii="Times New Roman" w:hAnsi="Times New Roman" w:cs="Times New Roman"/>
+        </w:rPr>
+        <w:t>2</w:t>
+      </w:r>
+      <w:r>
+        <w:rPr>
+          <w:rFonts w:ascii="Times New Roman" w:hAnsi="Times New Roman" w:cs="Times New Roman"/>
+        </w:rPr>
+        <w:t xml:space="preserve"> weeks, will be more separate.  </w:t>
       </w:r>
       <w:r>
         <w:rPr>
@@ -542,7 +678,31 @@
         <w:rPr>
           <w:rFonts w:ascii="Times New Roman" w:hAnsi="Times New Roman" w:cs="Times New Roman"/>
         </w:rPr>
-        <w:t xml:space="preserve">The integration stage will last two weeks.  This stage will consist of each sub-project being fit into the larger project, like puzzle pieces.  </w:t>
+        <w:t xml:space="preserve">The integration stage will last </w:t>
+      </w:r>
+      <w:r>
+        <w:rPr>
+          <w:rFonts w:ascii="Times New Roman" w:hAnsi="Times New Roman" w:cs="Times New Roman"/>
+        </w:rPr>
+        <w:t>2</w:t>
+      </w:r>
+      <w:r>
+        <w:rPr>
+          <w:rFonts w:ascii="Times New Roman" w:hAnsi="Times New Roman" w:cs="Times New Roman"/>
+        </w:rPr>
+        <w:t xml:space="preserve"> weeks.  This stage will </w:t>
+      </w:r>
+      <w:r>
+        <w:rPr>
+          <w:rFonts w:ascii="Times New Roman" w:hAnsi="Times New Roman" w:cs="Times New Roman"/>
+        </w:rPr>
+        <w:t>take each of the developed sub-projects and fit them together like pieces of a puzzle.</w:t>
+      </w:r>
+      <w:r>
+        <w:rPr>
+          <w:rFonts w:ascii="Times New Roman" w:hAnsi="Times New Roman" w:cs="Times New Roman"/>
+        </w:rPr>
+        <w:t xml:space="preserve">  </w:t>
       </w:r>
       <w:r>
         <w:rPr>
@@ -555,6 +715,12 @@
           <w:rFonts w:ascii="Times New Roman" w:hAnsi="Times New Roman" w:cs="Times New Roman"/>
         </w:rPr>
         <w:t xml:space="preserve"> will continue working on their </w:t>
+      </w:r>
+      <w:r>
+        <w:rPr>
+          <w:rFonts w:ascii="Times New Roman" w:hAnsi="Times New Roman" w:cs="Times New Roman"/>
+        </w:rPr>
+        <w:t xml:space="preserve">own </w:t>
       </w:r>
       <w:r>
         <w:rPr>
@@ -614,7 +780,7 @@
         <w:rPr>
           <w:rFonts w:ascii="Times New Roman" w:hAnsi="Times New Roman" w:cs="Times New Roman"/>
         </w:rPr>
-        <w:t>four</w:t>
+        <w:t>4</w:t>
       </w:r>
       <w:r>
         <w:rPr>
@@ -697,7 +863,19 @@
         <w:rPr>
           <w:rFonts w:ascii="Times New Roman" w:hAnsi="Times New Roman" w:cs="Times New Roman"/>
         </w:rPr>
-        <w:t>The final stage of the project will last two weeks and will focus on moving the working application to its servers.  The final portion of this stage will consist of more testing to verify that everything is working as it should.</w:t>
+        <w:t xml:space="preserve">The final stage of the project will last </w:t>
+      </w:r>
+      <w:r>
+        <w:rPr>
+          <w:rFonts w:ascii="Times New Roman" w:hAnsi="Times New Roman" w:cs="Times New Roman"/>
+        </w:rPr>
+        <w:t>2</w:t>
+      </w:r>
+      <w:r>
+        <w:rPr>
+          <w:rFonts w:ascii="Times New Roman" w:hAnsi="Times New Roman" w:cs="Times New Roman"/>
+        </w:rPr>
+        <w:t xml:space="preserve"> weeks and will focus on moving the working application to its servers.  The final portion of this stage will consist of more testing to verify that everything is working as it should.</w:t>
       </w:r>
     </w:p>
     <w:p>
@@ -2315,14 +2493,22 @@
         <w:rPr>
           <w:rFonts w:ascii="Times New Roman" w:hAnsi="Times New Roman" w:cs="Times New Roman"/>
         </w:rPr>
-        <w:t xml:space="preserve">  See Appendix</w:t>
-      </w:r>
-      <w:r>
-        <w:rPr>
-          <w:rFonts w:ascii="Times New Roman" w:hAnsi="Times New Roman" w:cs="Times New Roman"/>
-        </w:rPr>
-        <w:t xml:space="preserve"> A</w:t>
-      </w:r>
+        <w:t xml:space="preserve">  See </w:t>
+      </w:r>
+      <w:r>
+        <w:rPr>
+          <w:rFonts w:ascii="Times New Roman" w:hAnsi="Times New Roman" w:cs="Times New Roman"/>
+        </w:rPr>
+        <w:t xml:space="preserve">the </w:t>
+      </w:r>
+      <w:r>
+        <w:rPr>
+          <w:rFonts w:ascii="Times New Roman" w:hAnsi="Times New Roman" w:cs="Times New Roman"/>
+        </w:rPr>
+        <w:t>Appendix</w:t>
+      </w:r>
+      <w:bookmarkStart w:id="2" w:name="_GoBack"/>
+      <w:bookmarkEnd w:id="2"/>
       <w:r>
         <w:rPr>
           <w:rFonts w:ascii="Times New Roman" w:hAnsi="Times New Roman" w:cs="Times New Roman"/>
@@ -2505,8 +2691,6 @@
         </w:rPr>
         <w:t xml:space="preserve">Benji will graduate with a </w:t>
       </w:r>
-      <w:bookmarkStart w:id="2" w:name="_GoBack"/>
-      <w:bookmarkEnd w:id="2"/>
       <w:r>
         <w:rPr>
           <w:rFonts w:ascii="Times New Roman" w:hAnsi="Times New Roman" w:cs="Times New Roman"/>

</xml_diff>